<commit_message>
change modelo | update placeholders
</commit_message>
<xml_diff>
--- a/formulario/static/modelo.docx
+++ b/formulario/static/modelo.docx
@@ -4692,7 +4692,8 @@
         <w:tblLook w:val="01E0" w:firstRow="1" w:lastRow="1" w:firstColumn="1" w:lastColumn="1" w:noHBand="0" w:noVBand="0"/>
       </w:tblPr>
       <w:tblGrid>
-        <w:gridCol w:w="6053"/>
+        <w:gridCol w:w="3150"/>
+        <w:gridCol w:w="2903"/>
         <w:gridCol w:w="886"/>
         <w:gridCol w:w="87"/>
         <w:gridCol w:w="1157"/>
@@ -4700,42 +4701,13 @@
       </w:tblGrid>
       <w:tr>
         <w:trPr>
+          <w:gridAfter w:val="5"/>
+          <w:wAfter w:w="6939" w:type="dxa"/>
           <w:trHeight w:val="335"/>
         </w:trPr>
         <w:tc>
           <w:tcPr>
-            <w:tcW w:w="6053" w:type="dxa"/>
-            <w:shd w:val="clear" w:color="auto" w:fill="FFFF99"/>
-          </w:tcPr>
-          <w:p>
-            <w:pPr>
-              <w:pStyle w:val="TableParagraph"/>
-              <w:rPr>
-                <w:rFonts w:ascii="Times New Roman"/>
-                <w:sz w:val="14"/>
-              </w:rPr>
-            </w:pPr>
-          </w:p>
-        </w:tc>
-        <w:tc>
-          <w:tcPr>
-            <w:tcW w:w="886" w:type="dxa"/>
-            <w:shd w:val="clear" w:color="auto" w:fill="FFFF99"/>
-          </w:tcPr>
-          <w:p>
-            <w:pPr>
-              <w:pStyle w:val="TableParagraph"/>
-              <w:rPr>
-                <w:rFonts w:ascii="Times New Roman"/>
-                <w:sz w:val="14"/>
-              </w:rPr>
-            </w:pPr>
-          </w:p>
-        </w:tc>
-        <w:tc>
-          <w:tcPr>
             <w:tcW w:w="3150" w:type="dxa"/>
-            <w:gridSpan w:val="3"/>
             <w:tcBorders>
               <w:top w:val="nil"/>
               <w:right w:val="nil"/>
@@ -4759,6 +4731,7 @@
         <w:tc>
           <w:tcPr>
             <w:tcW w:w="6053" w:type="dxa"/>
+            <w:gridSpan w:val="2"/>
             <w:shd w:val="clear" w:color="auto" w:fill="FFFF99"/>
           </w:tcPr>
           <w:p>
@@ -5011,6 +4984,7 @@
         <w:tc>
           <w:tcPr>
             <w:tcW w:w="6053" w:type="dxa"/>
+            <w:gridSpan w:val="2"/>
           </w:tcPr>
           <w:p>
             <w:pPr>
@@ -5168,73 +5142,23 @@
         </w:tc>
         <w:tc>
           <w:tcPr>
-            <w:tcW w:w="973" w:type="dxa"/>
-            <w:gridSpan w:val="2"/>
+            <w:tcW w:w="4036" w:type="dxa"/>
+            <w:gridSpan w:val="4"/>
           </w:tcPr>
           <w:p>
             <w:pPr>
               <w:pStyle w:val="TableParagraph"/>
               <w:spacing w:before="1" w:line="180" w:lineRule="exact"/>
-              <w:ind w:left="213"/>
+              <w:ind w:right="2"/>
               <w:rPr>
                 <w:sz w:val="17"/>
               </w:rPr>
             </w:pPr>
             <w:r>
               <w:rPr>
-                <w:spacing w:val="-2"/>
-                <w:w w:val="105"/>
-                <w:sz w:val="17"/>
-              </w:rPr>
-              <w:t xml:space="preserve">   [  ]</w:t>
-            </w:r>
-          </w:p>
-        </w:tc>
-        <w:tc>
-          <w:tcPr>
-            <w:tcW w:w="1157" w:type="dxa"/>
-          </w:tcPr>
-          <w:p>
-            <w:pPr>
-              <w:pStyle w:val="TableParagraph"/>
-              <w:spacing w:before="1" w:line="180" w:lineRule="exact"/>
-              <w:ind w:left="28" w:right="4"/>
-              <w:jc w:val="center"/>
-              <w:rPr>
-                <w:sz w:val="17"/>
-              </w:rPr>
-            </w:pPr>
-            <w:r>
-              <w:rPr>
-                <w:spacing w:val="-2"/>
-                <w:w w:val="105"/>
-                <w:sz w:val="17"/>
-              </w:rPr>
-              <w:t>[  ]</w:t>
-            </w:r>
-          </w:p>
-        </w:tc>
-        <w:tc>
-          <w:tcPr>
-            <w:tcW w:w="1906" w:type="dxa"/>
-          </w:tcPr>
-          <w:p>
-            <w:pPr>
-              <w:pStyle w:val="TableParagraph"/>
-              <w:spacing w:before="1" w:line="180" w:lineRule="exact"/>
-              <w:ind w:left="25" w:right="2"/>
-              <w:jc w:val="center"/>
-              <w:rPr>
-                <w:sz w:val="17"/>
-              </w:rPr>
-            </w:pPr>
-            <w:r>
-              <w:rPr>
-                <w:spacing w:val="-2"/>
-                <w:w w:val="105"/>
-                <w:sz w:val="17"/>
-              </w:rPr>
-              <w:t>[  ]</w:t>
+                <w:sz w:val="17"/>
+              </w:rPr>
+              <w:t>{{aso}}</w:t>
             </w:r>
           </w:p>
         </w:tc>
@@ -5822,73 +5746,29 @@
         </w:tc>
         <w:tc>
           <w:tcPr>
-            <w:tcW w:w="972" w:type="dxa"/>
-          </w:tcPr>
-          <w:p>
-            <w:pPr>
-              <w:pStyle w:val="TableParagraph"/>
-              <w:spacing w:before="1" w:line="180" w:lineRule="exact"/>
-              <w:ind w:left="29"/>
-              <w:jc w:val="center"/>
-              <w:rPr>
-                <w:sz w:val="17"/>
-              </w:rPr>
-            </w:pPr>
-            <w:r>
-              <w:rPr>
-                <w:spacing w:val="-2"/>
-                <w:w w:val="105"/>
-                <w:sz w:val="17"/>
-              </w:rPr>
-              <w:t>[  ]</w:t>
-            </w:r>
-          </w:p>
-        </w:tc>
-        <w:tc>
-          <w:tcPr>
-            <w:tcW w:w="1157" w:type="dxa"/>
-          </w:tcPr>
-          <w:p>
-            <w:pPr>
-              <w:pStyle w:val="TableParagraph"/>
-              <w:spacing w:before="1" w:line="180" w:lineRule="exact"/>
-              <w:ind w:left="28" w:right="2"/>
-              <w:jc w:val="center"/>
-              <w:rPr>
-                <w:sz w:val="17"/>
-              </w:rPr>
-            </w:pPr>
-            <w:r>
-              <w:rPr>
-                <w:spacing w:val="-2"/>
-                <w:w w:val="105"/>
-                <w:sz w:val="17"/>
-              </w:rPr>
-              <w:t>[  ]</w:t>
-            </w:r>
-          </w:p>
-        </w:tc>
-        <w:tc>
-          <w:tcPr>
-            <w:tcW w:w="1906" w:type="dxa"/>
+            <w:tcW w:w="4035" w:type="dxa"/>
+            <w:gridSpan w:val="3"/>
           </w:tcPr>
           <w:p>
             <w:pPr>
               <w:pStyle w:val="TableParagraph"/>
               <w:spacing w:before="1" w:line="180" w:lineRule="exact"/>
               <w:ind w:left="25"/>
-              <w:jc w:val="center"/>
               <w:rPr>
                 <w:sz w:val="17"/>
               </w:rPr>
             </w:pPr>
             <w:r>
               <w:rPr>
-                <w:spacing w:val="-2"/>
-                <w:w w:val="105"/>
-                <w:sz w:val="17"/>
-              </w:rPr>
-              <w:t>[  ]</w:t>
+                <w:sz w:val="17"/>
+              </w:rPr>
+              <w:t>{{treinamento</w:t>
+            </w:r>
+            <w:r>
+              <w:rPr>
+                <w:sz w:val="17"/>
+              </w:rPr>
+              <w:t>a}}</w:t>
             </w:r>
           </w:p>
         </w:tc>
@@ -6680,6 +6560,40 @@
               </w:rPr>
             </w:pPr>
           </w:p>
+          <w:p>
+            <w:pPr>
+              <w:ind w:firstLine="720"/>
+              <w:rPr>
+                <w:rFonts w:ascii="Times New Roman"/>
+                <w:sz w:val="14"/>
+                <w:lang w:val="pt-BR"/>
+              </w:rPr>
+            </w:pPr>
+            <w:r>
+              <w:rPr>
+                <w:rFonts w:ascii="Times New Roman"/>
+                <w:sz w:val="14"/>
+              </w:rPr>
+              <w:t>{{</w:t>
+            </w:r>
+            <w:proofErr w:type="spellStart"/>
+            <w:r>
+              <w:rPr>
+                <w:rFonts w:ascii="Times New Roman"/>
+                <w:sz w:val="14"/>
+                <w:lang w:val="pt-BR"/>
+              </w:rPr>
+              <w:t>credenciado_a</w:t>
+            </w:r>
+            <w:proofErr w:type="spellEnd"/>
+            <w:r>
+              <w:rPr>
+                <w:rFonts w:ascii="Times New Roman"/>
+                <w:sz w:val="14"/>
+              </w:rPr>
+              <w:t>}}</w:t>
+            </w:r>
+          </w:p>
         </w:tc>
       </w:tr>
       <w:tr>
@@ -6703,6 +6617,27 @@
                 <w:sz w:val="14"/>
               </w:rPr>
             </w:pPr>
+            <w:r>
+              <w:rPr>
+                <w:rFonts w:ascii="Times New Roman"/>
+                <w:sz w:val="14"/>
+              </w:rPr>
+              <w:t>{{autorizacao</w:t>
+            </w:r>
+            <w:r>
+              <w:rPr>
+                <w:rFonts w:ascii="Times New Roman"/>
+                <w:sz w:val="14"/>
+              </w:rPr>
+              <w:t>nao</w:t>
+            </w:r>
+            <w:r>
+              <w:rPr>
+                <w:rFonts w:ascii="Times New Roman"/>
+                <w:sz w:val="14"/>
+              </w:rPr>
+              <w:t>}}</w:t>
+            </w:r>
           </w:p>
         </w:tc>
         <w:tc>
@@ -6718,6 +6653,9 @@
           <w:p>
             <w:pPr>
               <w:pStyle w:val="TableParagraph"/>
+              <w:tabs>
+                <w:tab w:val="left" w:pos="3135"/>
+              </w:tabs>
               <w:spacing w:line="160" w:lineRule="exact"/>
               <w:ind w:left="25"/>
               <w:rPr>
@@ -6819,7 +6757,7 @@
                 </mc:Choice>
                 <mc:Fallback>
                   <w:pict>
-                    <v:group w14:anchorId="534461B1" id="Group 2" o:spid="_x0000_s1026" style="position:absolute;margin-left:146.3pt;margin-top:-1.45pt;width:1.45pt;height:13.35pt;z-index:-16174592;mso-wrap-distance-left:0;mso-wrap-distance-right:0" coordsize="18415,169545" o:gfxdata="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">
+                    <v:group w14:anchorId="16A6FACE" id="Group 2" o:spid="_x0000_s1026" style="position:absolute;margin-left:146.3pt;margin-top:-1.45pt;width:1.45pt;height:13.35pt;z-index:-16174592;mso-wrap-distance-left:0;mso-wrap-distance-right:0" coordsize="18415,169545" o:gfxdata="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">
                       <v:shape id="Graphic 3" o:spid="_x0000_s1027" style="position:absolute;width:18415;height:169545;visibility:visible;mso-wrap-style:square;v-text-anchor:top" coordsize="18415,169545" o:gfxdata="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" path="m18287,l,,,169164r18287,l18287,xe" fillcolor="black" stroked="f">
                         <v:path arrowok="t"/>
                       </v:shape>
@@ -6921,7 +6859,7 @@
                 </mc:Choice>
                 <mc:Fallback>
                   <w:pict>
-                    <v:group w14:anchorId="0D29E08C" id="Group 4" o:spid="_x0000_s1026" style="position:absolute;margin-left:203.5pt;margin-top:-.05pt;width:1.45pt;height:11.9pt;z-index:-16174080;mso-wrap-distance-left:0;mso-wrap-distance-right:0" coordsize="18415,151130" o:gfxdata="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">
+                    <v:group w14:anchorId="6F59D7DE" id="Group 4" o:spid="_x0000_s1026" style="position:absolute;margin-left:203.5pt;margin-top:-.05pt;width:1.45pt;height:11.9pt;z-index:-16174080;mso-wrap-distance-left:0;mso-wrap-distance-right:0" coordsize="18415,151130" o:gfxdata="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">
                       <v:shape id="Graphic 5" o:spid="_x0000_s1027" style="position:absolute;width:18415;height:151130;visibility:visible;mso-wrap-style:square;v-text-anchor:top" coordsize="18415,151130" o:gfxdata="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" path="m18287,l,,,150875r18287,l18287,xe" fillcolor="black" stroked="f">
                         <v:path arrowok="t"/>
                       </v:shape>
@@ -6959,6 +6897,37 @@
                 <w:sz w:val="17"/>
               </w:rPr>
               <w:t>Autorizado</w:t>
+            </w:r>
+            <w:r>
+              <w:rPr>
+                <w:rFonts w:ascii="Arial" w:hAnsi="Arial"/>
+                <w:b/>
+                <w:spacing w:val="-2"/>
+                <w:w w:val="105"/>
+                <w:sz w:val="17"/>
+              </w:rPr>
+              <w:t xml:space="preserve">                                  </w:t>
+            </w:r>
+            <w:r>
+              <w:rPr>
+                <w:rFonts w:ascii="Times New Roman"/>
+                <w:sz w:val="14"/>
+              </w:rPr>
+              <w:t>{{autorizacao</w:t>
+            </w:r>
+            <w:r>
+              <w:rPr>
+                <w:rFonts w:ascii="Times New Roman"/>
+                <w:sz w:val="14"/>
+              </w:rPr>
+              <w:t>sim</w:t>
+            </w:r>
+            <w:r>
+              <w:rPr>
+                <w:rFonts w:ascii="Times New Roman"/>
+                <w:sz w:val="14"/>
+              </w:rPr>
+              <w:t>}}</w:t>
             </w:r>
           </w:p>
         </w:tc>
@@ -7106,21 +7075,11 @@
               <w:rPr>
                 <w:rFonts w:ascii="Arial"/>
                 <w:b/>
-                <w:spacing w:val="5"/>
-                <w:w w:val="105"/>
-                <w:sz w:val="17"/>
-              </w:rPr>
-              <w:t xml:space="preserve"> </w:t>
-            </w:r>
-            <w:r>
-              <w:rPr>
-                <w:rFonts w:ascii="Arial"/>
-                <w:b/>
                 <w:spacing w:val="-5"/>
                 <w:w w:val="105"/>
                 <w:sz w:val="17"/>
               </w:rPr>
-              <w:t>a:</w:t>
+              <w:t xml:space="preserve">           </w:t>
             </w:r>
           </w:p>
         </w:tc>
@@ -7311,22 +7270,14 @@
                 <w:w w:val="105"/>
                 <w:sz w:val="17"/>
               </w:rPr>
-              <w:t>[  ]</w:t>
-            </w:r>
-            <w:r>
-              <w:rPr>
-                <w:spacing w:val="-2"/>
-                <w:w w:val="105"/>
-                <w:sz w:val="17"/>
-              </w:rPr>
-              <w:t xml:space="preserve"> </w:t>
-            </w:r>
-            <w:r>
-              <w:rPr>
-                <w:w w:val="105"/>
-                <w:sz w:val="17"/>
-              </w:rPr>
-              <w:t>TRUE Intermitente</w:t>
+              <w:t xml:space="preserve">[  ] </w:t>
+            </w:r>
+            <w:r>
+              <w:rPr>
+                <w:w w:val="105"/>
+                <w:sz w:val="17"/>
+              </w:rPr>
+              <w:t>Intermitente</w:t>
             </w:r>
           </w:p>
         </w:tc>
@@ -7451,7 +7402,7 @@
                 </mc:Choice>
                 <mc:Fallback>
                   <w:pict>
-                    <v:group w14:anchorId="6D7680E9" id="Group 6" o:spid="_x0000_s1026" style="width:96.15pt;height:1.45pt;mso-position-horizontal-relative:char;mso-position-vertical-relative:line" coordsize="12211,184" o:gfxdata="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">
+                    <v:group w14:anchorId="2776F454" id="Group 6" o:spid="_x0000_s1026" style="width:96.15pt;height:1.45pt;mso-position-horizontal-relative:char;mso-position-vertical-relative:line" coordsize="12211,184" o:gfxdata="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">
                       <v:shape id="Graphic 7" o:spid="_x0000_s1027" style="position:absolute;width:12211;height:184;visibility:visible;mso-wrap-style:square;v-text-anchor:top" coordsize="1221105,18415" o:gfxdata="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" path="m1220724,l,,,18288r1220724,l1220724,xe" fillcolor="black" stroked="f">
                         <v:path arrowok="t"/>
                       </v:shape>
@@ -7489,7 +7440,15 @@
                 <w:w w:val="105"/>
                 <w:sz w:val="17"/>
               </w:rPr>
-              <w:t xml:space="preserve">  </w:t>
+              <w:t xml:space="preserve">  [  ]</w:t>
+            </w:r>
+            <w:r>
+              <w:rPr>
+                <w:spacing w:val="7"/>
+                <w:w w:val="105"/>
+                <w:sz w:val="17"/>
+              </w:rPr>
+              <w:t xml:space="preserve"> </w:t>
             </w:r>
             <w:r>
               <w:rPr>
@@ -7497,15 +7456,13 @@
                 <w:w w:val="105"/>
                 <w:sz w:val="17"/>
               </w:rPr>
-              <w:t>[  ]</w:t>
-            </w:r>
-            <w:r>
-              <w:rPr>
-                <w:spacing w:val="7"/>
-                <w:w w:val="105"/>
-                <w:sz w:val="17"/>
-              </w:rPr>
-              <w:t xml:space="preserve"> </w:t>
+              <w:t>Permanente</w:t>
+            </w:r>
+            <w:r>
+              <w:rPr>
+                <w:sz w:val="17"/>
+              </w:rPr>
+              <w:tab/>
             </w:r>
             <w:r>
               <w:rPr>
@@ -7513,29 +7470,7 @@
                 <w:w w:val="105"/>
                 <w:sz w:val="17"/>
               </w:rPr>
-              <w:t>Permanente</w:t>
-            </w:r>
-            <w:r>
-              <w:rPr>
-                <w:sz w:val="17"/>
-              </w:rPr>
-              <w:tab/>
-            </w:r>
-            <w:r>
-              <w:rPr>
-                <w:spacing w:val="-2"/>
-                <w:w w:val="105"/>
-                <w:sz w:val="17"/>
-              </w:rPr>
-              <w:t>[  ]</w:t>
-            </w:r>
-            <w:r>
-              <w:rPr>
-                <w:spacing w:val="-2"/>
-                <w:w w:val="105"/>
-                <w:sz w:val="17"/>
-              </w:rPr>
-              <w:t xml:space="preserve"> </w:t>
+              <w:t xml:space="preserve">[  ] </w:t>
             </w:r>
             <w:r>
               <w:rPr>
@@ -13516,7 +13451,7 @@
           </mc:Choice>
           <mc:Fallback>
             <w:pict>
-              <v:shape w14:anchorId="3A9A458D" id="Graphic 35" o:spid="_x0000_s1026" style="position:absolute;margin-left:66.25pt;margin-top:18.8pt;width:43.6pt;height:32.65pt;z-index:-15722496;visibility:visible;mso-wrap-style:square;mso-wrap-distance-left:0;mso-wrap-distance-top:0;mso-wrap-distance-right:0;mso-wrap-distance-bottom:0;mso-position-horizontal:absolute;mso-position-horizontal-relative:page;mso-position-vertical:absolute;mso-position-vertical-relative:text;v-text-anchor:top" coordsize="553720,414655" o:gfxdata="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" path="m553212,l,,,9144r544068,l544068,199644,,199644r,9144l544068,208788r,196596l,405384r,9156l553212,414540r,-9156l553212,208788r,-9144l553212,9144r,-9144xe" fillcolor="black" stroked="f">
+              <v:shape w14:anchorId="4927035A" id="Graphic 35" o:spid="_x0000_s1026" style="position:absolute;margin-left:66.25pt;margin-top:18.8pt;width:43.6pt;height:32.65pt;z-index:-15722496;visibility:visible;mso-wrap-style:square;mso-wrap-distance-left:0;mso-wrap-distance-top:0;mso-wrap-distance-right:0;mso-wrap-distance-bottom:0;mso-position-horizontal:absolute;mso-position-horizontal-relative:page;mso-position-vertical:absolute;mso-position-vertical-relative:text;v-text-anchor:top" coordsize="553720,414655" o:gfxdata="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" path="m553212,l,,,9144r544068,l544068,199644,,199644r,9144l544068,208788r,196596l,405384r,9156l553212,414540r,-9156l553212,208788r,-9144l553212,9144r,-9144xe" fillcolor="black" stroked="f">
                 <v:path arrowok="t"/>
                 <w10:wrap type="topAndBottom" anchorx="page"/>
               </v:shape>
@@ -13659,7 +13594,7 @@
           </mc:Choice>
           <mc:Fallback>
             <w:pict>
-              <v:shape w14:anchorId="455D86EE" id="Graphic 36" o:spid="_x0000_s1026" style="position:absolute;margin-left:66.25pt;margin-top:21.5pt;width:43.6pt;height:32.8pt;z-index:-15721984;visibility:visible;mso-wrap-style:square;mso-wrap-distance-left:0;mso-wrap-distance-top:0;mso-wrap-distance-right:0;mso-wrap-distance-bottom:0;mso-position-horizontal:absolute;mso-position-horizontal-relative:page;mso-position-vertical:absolute;mso-position-vertical-relative:text;v-text-anchor:top" coordsize="553720,416559" o:gfxdata="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" path="m553212,l,,,9156r544068,l544068,406908,,406908r,9144l544068,416052r9144,l553212,406908r,-397752l553212,xe" fillcolor="black" stroked="f">
+              <v:shape w14:anchorId="4F07FDB3" id="Graphic 36" o:spid="_x0000_s1026" style="position:absolute;margin-left:66.25pt;margin-top:21.5pt;width:43.6pt;height:32.8pt;z-index:-15721984;visibility:visible;mso-wrap-style:square;mso-wrap-distance-left:0;mso-wrap-distance-top:0;mso-wrap-distance-right:0;mso-wrap-distance-bottom:0;mso-position-horizontal:absolute;mso-position-horizontal-relative:page;mso-position-vertical:absolute;mso-position-vertical-relative:text;v-text-anchor:top" coordsize="553720,416559" o:gfxdata="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" path="m553212,l,,,9156r544068,l544068,406908,,406908r,9144l544068,416052r9144,l553212,406908r,-397752l553212,xe" fillcolor="black" stroked="f">
                 <v:path arrowok="t"/>
                 <w10:wrap type="topAndBottom" anchorx="page"/>
               </v:shape>
@@ -13767,7 +13702,7 @@
           </mc:Choice>
           <mc:Fallback>
             <w:pict>
-              <v:shape w14:anchorId="0F8B07F7" id="Graphic 37" o:spid="_x0000_s1026" style="position:absolute;margin-left:66.25pt;margin-top:75.4pt;width:43.6pt;height:32.8pt;z-index:-15721472;visibility:visible;mso-wrap-style:square;mso-wrap-distance-left:0;mso-wrap-distance-top:0;mso-wrap-distance-right:0;mso-wrap-distance-bottom:0;mso-position-horizontal:absolute;mso-position-horizontal-relative:page;mso-position-vertical:absolute;mso-position-vertical-relative:text;v-text-anchor:top" coordsize="553720,416559" o:gfxdata="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" path="m553212,l,,,9144r544068,l544068,406908,,406908r,9144l544068,416052r9144,12l553212,406908r,-397764l553212,xe" fillcolor="black" stroked="f">
+              <v:shape w14:anchorId="480FC676" id="Graphic 37" o:spid="_x0000_s1026" style="position:absolute;margin-left:66.25pt;margin-top:75.4pt;width:43.6pt;height:32.8pt;z-index:-15721472;visibility:visible;mso-wrap-style:square;mso-wrap-distance-left:0;mso-wrap-distance-top:0;mso-wrap-distance-right:0;mso-wrap-distance-bottom:0;mso-position-horizontal:absolute;mso-position-horizontal-relative:page;mso-position-vertical:absolute;mso-position-vertical-relative:text;v-text-anchor:top" coordsize="553720,416559" o:gfxdata="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" path="m553212,l,,,9144r544068,l544068,406908,,406908r,9144l544068,416052r9144,12l553212,406908r,-397764l553212,xe" fillcolor="black" stroked="f">
                 <v:path arrowok="t"/>
                 <w10:wrap type="topAndBottom" anchorx="page"/>
               </v:shape>
@@ -13875,7 +13810,7 @@
           </mc:Choice>
           <mc:Fallback>
             <w:pict>
-              <v:shape w14:anchorId="0388EBB3" id="Graphic 38" o:spid="_x0000_s1026" style="position:absolute;margin-left:66.25pt;margin-top:129.25pt;width:43.6pt;height:22.1pt;z-index:-15720960;visibility:visible;mso-wrap-style:square;mso-wrap-distance-left:0;mso-wrap-distance-top:0;mso-wrap-distance-right:0;mso-wrap-distance-bottom:0;mso-position-horizontal:absolute;mso-position-horizontal-relative:page;mso-position-vertical:absolute;mso-position-vertical-relative:text;v-text-anchor:top" coordsize="553720,280670" o:gfxdata="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" path="m553212,l,,,9156r544068,l544068,271272,,271272r,9144l544068,280416r9144,l553212,271272r,-262116l553212,xe" fillcolor="black" stroked="f">
+              <v:shape w14:anchorId="1F9D9EC7" id="Graphic 38" o:spid="_x0000_s1026" style="position:absolute;margin-left:66.25pt;margin-top:129.25pt;width:43.6pt;height:22.1pt;z-index:-15720960;visibility:visible;mso-wrap-style:square;mso-wrap-distance-left:0;mso-wrap-distance-top:0;mso-wrap-distance-right:0;mso-wrap-distance-bottom:0;mso-position-horizontal:absolute;mso-position-horizontal-relative:page;mso-position-vertical:absolute;mso-position-vertical-relative:text;v-text-anchor:top" coordsize="553720,280670" o:gfxdata="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" path="m553212,l,,,9156r544068,l544068,271272,,271272r,9144l544068,280416r9144,l553212,271272r,-262116l553212,xe" fillcolor="black" stroked="f">
                 <v:path arrowok="t"/>
                 <w10:wrap type="topAndBottom" anchorx="page"/>
               </v:shape>
@@ -14239,7 +14174,7 @@
           </mc:Choice>
           <mc:Fallback>
             <w:pict>
-              <v:group w14:anchorId="0ADD4843" id="Group 42" o:spid="_x0000_s1026" style="position:absolute;margin-left:66.25pt;margin-top:204.4pt;width:43.6pt;height:52.2pt;z-index:-15719936;mso-wrap-distance-left:0;mso-wrap-distance-right:0;mso-position-horizontal-relative:page" coordsize="5537,6629" o:gfxdata="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">
+              <v:group w14:anchorId="52D7EC12" id="Group 42" o:spid="_x0000_s1026" style="position:absolute;margin-left:66.25pt;margin-top:204.4pt;width:43.6pt;height:52.2pt;z-index:-15719936;mso-wrap-distance-left:0;mso-wrap-distance-right:0;mso-position-horizontal-relative:page" coordsize="5537,6629" o:gfxdata="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">
                 <v:shape id="Graphic 43" o:spid="_x0000_s1027" style="position:absolute;left:45;width:5461;height:1435;visibility:visible;mso-wrap-style:square;v-text-anchor:top" coordsize="546100,143510" o:gfxdata="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" path="m545592,l,,,143255r545592,l545592,xe" fillcolor="#ff9" stroked="f">
                   <v:path arrowok="t"/>
                 </v:shape>
@@ -14425,7 +14360,7 @@
           </mc:Choice>
           <mc:Fallback>
             <w:pict>
-              <v:group w14:anchorId="0143DC83" id="Group 45" o:spid="_x0000_s1026" style="position:absolute;margin-left:66.25pt;margin-top:266.9pt;width:43.6pt;height:52.2pt;z-index:-15719424;mso-wrap-distance-left:0;mso-wrap-distance-right:0;mso-position-horizontal-relative:page" coordsize="5537,6629" o:gfxdata="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">
+              <v:group w14:anchorId="61E33F57" id="Group 45" o:spid="_x0000_s1026" style="position:absolute;margin-left:66.25pt;margin-top:266.9pt;width:43.6pt;height:52.2pt;z-index:-15719424;mso-wrap-distance-left:0;mso-wrap-distance-right:0;mso-position-horizontal-relative:page" coordsize="5537,6629" o:gfxdata="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">
                 <v:shape id="Graphic 46" o:spid="_x0000_s1027" style="position:absolute;left:45;width:5461;height:1435;visibility:visible;mso-wrap-style:square;v-text-anchor:top" coordsize="546100,143510" o:gfxdata="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" path="m545592,l,,,143255r545592,l545592,xe" fillcolor="#ff9" stroked="f">
                   <v:path arrowok="t"/>
                 </v:shape>
@@ -14883,7 +14818,7 @@
           </mc:Choice>
           <mc:Fallback>
             <w:pict>
-              <v:shape w14:anchorId="57FDBAD9" id="Graphic 48" o:spid="_x0000_s1026" style="position:absolute;margin-left:66.25pt;margin-top:19.4pt;width:43.6pt;height:54.4pt;z-index:-15718912;visibility:visible;mso-wrap-style:square;mso-wrap-distance-left:0;mso-wrap-distance-top:0;mso-wrap-distance-right:0;mso-wrap-distance-bottom:0;mso-position-horizontal:absolute;mso-position-horizontal-relative:page;mso-position-vertical:absolute;mso-position-vertical-relative:text;v-text-anchor:top" coordsize="553720,690880" o:gfxdata="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" path="m553212,l,,,9144r544068,l544068,141732,,141732r,9144l544068,150876r,539496l553212,690372r,-539496l553212,141732r,-132588l553212,xe" fillcolor="black" stroked="f">
+              <v:shape w14:anchorId="59950BCD" id="Graphic 48" o:spid="_x0000_s1026" style="position:absolute;margin-left:66.25pt;margin-top:19.4pt;width:43.6pt;height:54.4pt;z-index:-15718912;visibility:visible;mso-wrap-style:square;mso-wrap-distance-left:0;mso-wrap-distance-top:0;mso-wrap-distance-right:0;mso-wrap-distance-bottom:0;mso-position-horizontal:absolute;mso-position-horizontal-relative:page;mso-position-vertical:absolute;mso-position-vertical-relative:text;v-text-anchor:top" coordsize="553720,690880" o:gfxdata="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" path="m553212,l,,,9144r544068,l544068,141732,,141732r,9144l544068,150876r,539496l553212,690372r,-539496l553212,141732r,-132588l553212,xe" fillcolor="black" stroked="f">
                 <v:path arrowok="t"/>
                 <w10:wrap type="topAndBottom" anchorx="page"/>
               </v:shape>
@@ -16328,7 +16263,6 @@
   <w:style w:type="character" w:default="1" w:styleId="Fontepargpadro">
     <w:name w:val="Default Paragraph Font"/>
     <w:uiPriority w:val="1"/>
-    <w:semiHidden/>
     <w:unhideWhenUsed/>
   </w:style>
   <w:style w:type="table" w:default="1" w:styleId="Tabelanormal">

</xml_diff>